<commit_message>
almost done hang in there
</commit_message>
<xml_diff>
--- a/05_Figures/Ch2_07242024.docx
+++ b/05_Figures/Ch2_07242024.docx
@@ -10,6 +10,7 @@
           <w:bCs/>
         </w:rPr>
       </w:pPr>
+      <w:bookmarkStart w:id="0" w:name="_Hlk173326776"/>
       <w:r>
         <w:rPr>
           <w:rFonts w:ascii="Arial" w:hAnsi="Arial" w:cs="Arial"/>
@@ -175,7 +176,7 @@
         <w:sdtContent>
           <w:r>
             <w:rPr>
-              <w:rFonts w:eastAsia="Times New Roman"/>
+              <w:rFonts w:ascii="Arial" w:eastAsia="Times New Roman" w:hAnsi="Arial" w:cs="Arial"/>
               <w:color w:val="000000"/>
             </w:rPr>
             <w:t>(Abril &amp; Borges, 2019; Cole et al., 2007; Mitsch et al., 2013; Raymond et al., 2013; Wilcock et al., 1999)</w:t>
@@ -447,6 +448,7 @@
       <w:r>
         <w:rPr>
           <w:rFonts w:ascii="Arial" w:hAnsi="Arial" w:cs="Arial"/>
+          <w:color w:val="000000"/>
         </w:rPr>
         <w:t xml:space="preserve"> </w:t>
       </w:r>
@@ -459,13 +461,13 @@
           <w:tag w:val="MENDELEY_CITATION_v3_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"/>
           <w:id w:val="812452636"/>
           <w:placeholder>
-            <w:docPart w:val="DefaultPlaceholder_-1854013440"/>
+            <w:docPart w:val="2ED85756599F4D7E965EE9996C5A5245"/>
           </w:placeholder>
         </w:sdtPr>
         <w:sdtContent>
           <w:r>
             <w:rPr>
-              <w:rFonts w:eastAsia="Times New Roman"/>
+              <w:rFonts w:ascii="Arial" w:eastAsia="Times New Roman" w:hAnsi="Arial" w:cs="Arial"/>
               <w:color w:val="000000"/>
             </w:rPr>
             <w:t>(Kirk &amp; Cohen, 2023; Ledesma et al., 2018)</w:t>
@@ -535,7 +537,7 @@
         <w:sdtContent>
           <w:r>
             <w:rPr>
-              <w:rFonts w:eastAsia="Times New Roman"/>
+              <w:rFonts w:ascii="Arial" w:eastAsia="Times New Roman" w:hAnsi="Arial" w:cs="Arial"/>
               <w:color w:val="000000"/>
             </w:rPr>
             <w:t>(Abril &amp; Borges, 2019; Kirk &amp; Cohen, 2023)</w:t>
@@ -599,7 +601,20 @@
         <w:rPr>
           <w:rFonts w:ascii="Arial" w:hAnsi="Arial" w:cs="Arial"/>
         </w:rPr>
-        <w:t xml:space="preserve">and CO2 </w:t>
+        <w:t>and CO</w:t>
+      </w:r>
+      <w:r>
+        <w:rPr>
+          <w:rFonts w:ascii="Arial" w:hAnsi="Arial" w:cs="Arial"/>
+          <w:vertAlign w:val="subscript"/>
+        </w:rPr>
+        <w:t>2</w:t>
+      </w:r>
+      <w:r>
+        <w:rPr>
+          <w:rFonts w:ascii="Arial" w:hAnsi="Arial" w:cs="Arial"/>
+        </w:rPr>
+        <w:t xml:space="preserve"> </w:t>
       </w:r>
       <w:sdt>
         <w:sdtPr>
@@ -805,7 +820,7 @@
         <w:sdtContent>
           <w:r>
             <w:rPr>
-              <w:rFonts w:eastAsia="Times New Roman"/>
+              <w:rFonts w:ascii="Arial" w:eastAsia="Times New Roman" w:hAnsi="Arial" w:cs="Arial"/>
               <w:color w:val="000000"/>
             </w:rPr>
             <w:t xml:space="preserve">(Harvey &amp; </w:t>
@@ -813,7 +828,7 @@
           <w:proofErr w:type="spellStart"/>
           <w:r>
             <w:rPr>
-              <w:rFonts w:eastAsia="Times New Roman"/>
+              <w:rFonts w:ascii="Arial" w:eastAsia="Times New Roman" w:hAnsi="Arial" w:cs="Arial"/>
               <w:color w:val="000000"/>
             </w:rPr>
             <w:t>Gooseff</w:t>
@@ -821,18 +836,10 @@
           <w:proofErr w:type="spellEnd"/>
           <w:r>
             <w:rPr>
-              <w:rFonts w:eastAsia="Times New Roman"/>
+              <w:rFonts w:ascii="Arial" w:eastAsia="Times New Roman" w:hAnsi="Arial" w:cs="Arial"/>
               <w:color w:val="000000"/>
             </w:rPr>
-            <w:t xml:space="preserve">, 2015; Kirk &amp; Cohen, </w:t>
-          </w:r>
-          <w:r>
-            <w:rPr>
-              <w:rFonts w:eastAsia="Times New Roman"/>
-              <w:color w:val="000000"/>
-            </w:rPr>
-            <w:lastRenderedPageBreak/>
-            <w:t>2023)</w:t>
+            <w:t>, 2015; Kirk &amp; Cohen, 2023)</w:t>
           </w:r>
         </w:sdtContent>
       </w:sdt>
@@ -864,7 +871,14 @@
         <w:rPr>
           <w:rFonts w:ascii="Arial" w:hAnsi="Arial" w:cs="Arial"/>
         </w:rPr>
-        <w:t>, the river corridor is assumed to play a prominent role in stream carbon cycling</w:t>
+        <w:t xml:space="preserve">, the river </w:t>
+      </w:r>
+      <w:r>
+        <w:rPr>
+          <w:rFonts w:ascii="Arial" w:hAnsi="Arial" w:cs="Arial"/>
+        </w:rPr>
+        <w:lastRenderedPageBreak/>
+        <w:t>corridor is assumed to play a prominent role in stream carbon cycling</w:t>
       </w:r>
       <w:r>
         <w:rPr>
@@ -887,7 +901,7 @@
         <w:sdtContent>
           <w:r>
             <w:rPr>
-              <w:rFonts w:eastAsia="Times New Roman"/>
+              <w:rFonts w:ascii="Arial" w:eastAsia="Times New Roman" w:hAnsi="Arial" w:cs="Arial"/>
               <w:color w:val="000000"/>
             </w:rPr>
             <w:t>(Abril &amp; Borges, 2019; Kirk &amp; Cohen, 2023; Ledesma et al., 2015, 2018)</w:t>
@@ -1288,7 +1302,6 @@
         <w:rPr>
           <w:rFonts w:ascii="Arial" w:hAnsi="Arial" w:cs="Arial"/>
         </w:rPr>
-        <w:lastRenderedPageBreak/>
         <w:t xml:space="preserve">This chapter will develop a conceptual understanding of RC carbon contributions across different watershed types (confined and unconfined aquifer units) to broadly interrogate the significance of </w:t>
       </w:r>
       <w:r>
@@ -1316,6 +1329,7 @@
           <w:rFonts w:ascii="Arial" w:hAnsi="Arial" w:cs="Arial"/>
           <w:u w:val="single"/>
         </w:rPr>
+        <w:lastRenderedPageBreak/>
         <w:t xml:space="preserve">Methods: </w:t>
       </w:r>
     </w:p>
@@ -1532,7 +1546,6 @@
           <w:rFonts w:ascii="Arial" w:eastAsia="Calibri" w:hAnsi="Arial" w:cs="Arial"/>
           <w:color w:val="000000" w:themeColor="text1"/>
         </w:rPr>
-        <w:lastRenderedPageBreak/>
         <w:t>Both DIC and DOC analyses will follow the methods outlined in Chapter 1.</w:t>
       </w:r>
       <w:r>
@@ -1563,6 +1576,7 @@
           <w:rFonts w:ascii="Arial" w:eastAsia="Calibri" w:hAnsi="Arial" w:cs="Arial"/>
           <w:color w:val="000000" w:themeColor="text1"/>
         </w:rPr>
+        <w:lastRenderedPageBreak/>
         <w:t>FDOM samples will be analyzed following the protocols outlined in Chapter 1. FDOM results will infer how carbon quality changes as it travels across the river corridor.</w:t>
       </w:r>
     </w:p>
@@ -2140,7 +2154,6 @@
           <w:rFonts w:ascii="Arial" w:eastAsia="Calibri" w:hAnsi="Arial" w:cs="Arial"/>
           <w:color w:val="000000" w:themeColor="text1"/>
         </w:rPr>
-        <w:lastRenderedPageBreak/>
         <w:t>Interpolate</w:t>
       </w:r>
       <w:r>
@@ -2227,6 +2240,7 @@
           <w:rFonts w:ascii="Arial" w:eastAsia="Calibri" w:hAnsi="Arial" w:cs="Arial"/>
           <w:color w:val="000000" w:themeColor="text1"/>
         </w:rPr>
+        <w:lastRenderedPageBreak/>
         <w:t xml:space="preserve">To test Hypothesis 1, the RC delivers </w:t>
       </w:r>
       <w:proofErr w:type="gramStart"/>
@@ -2298,13 +2312,6 @@
           <w:color w:val="000000" w:themeColor="text1"/>
         </w:rPr>
       </w:pPr>
-      <w:r>
-        <w:rPr>
-          <w:rFonts w:ascii="Arial" w:eastAsia="Calibri" w:hAnsi="Arial" w:cs="Arial"/>
-          <w:color w:val="000000" w:themeColor="text1"/>
-        </w:rPr>
-        <w:t xml:space="preserve">Preliminary Results: </w:t>
-      </w:r>
     </w:p>
     <w:p>
       <w:pPr>
@@ -2316,14 +2323,6 @@
     </w:p>
     <w:p>
       <w:pPr>
-        <w:rPr>
-          <w:rFonts w:ascii="Arial" w:eastAsia="Calibri" w:hAnsi="Arial" w:cs="Arial"/>
-          <w:color w:val="000000" w:themeColor="text1"/>
-        </w:rPr>
-      </w:pPr>
-    </w:p>
-    <w:p>
-      <w:pPr>
         <w:ind w:firstLine="360"/>
         <w:rPr>
           <w:rFonts w:ascii="Arial" w:hAnsi="Arial" w:cs="Arial"/>
@@ -2340,6 +2339,7 @@
         <w:t xml:space="preserve"> </w:t>
       </w:r>
     </w:p>
+    <w:bookmarkEnd w:id="0"/>
     <w:p>
       <w:pPr>
         <w:ind w:left="360"/>
@@ -5174,6 +5174,35 @@
         </w:p>
       </w:docPartBody>
     </w:docPart>
+    <w:docPart>
+      <w:docPartPr>
+        <w:name w:val="2ED85756599F4D7E965EE9996C5A5245"/>
+        <w:category>
+          <w:name w:val="General"/>
+          <w:gallery w:val="placeholder"/>
+        </w:category>
+        <w:types>
+          <w:type w:val="bbPlcHdr"/>
+        </w:types>
+        <w:behaviors>
+          <w:behavior w:val="content"/>
+        </w:behaviors>
+        <w:guid w:val="{8E55E8C0-856E-4AB6-9EFF-D20B95A942C7}"/>
+      </w:docPartPr>
+      <w:docPartBody>
+        <w:p>
+          <w:pPr>
+            <w:pStyle w:val="2ED85756599F4D7E965EE9996C5A5245"/>
+          </w:pPr>
+          <w:r>
+            <w:rPr>
+              <w:rStyle w:val="PlaceholderText"/>
+            </w:rPr>
+            <w:t>Click or tap here to enter text.</w:t>
+          </w:r>
+        </w:p>
+      </w:docPartBody>
+    </w:docPart>
   </w:docParts>
 </w:glossaryDocument>
 </file>
@@ -5254,9 +5283,12 @@
   <w:rsids>
     <w:rsidRoot w:val="009B31E2"/>
     <w:rsid w:val="001B5782"/>
+    <w:rsid w:val="001C44E4"/>
     <w:rsid w:val="008F138F"/>
     <w:rsid w:val="009B31E2"/>
+    <w:rsid w:val="00B9592C"/>
     <w:rsid w:val="00C60D4A"/>
+    <w:rsid w:val="00D345EB"/>
     <w:rsid w:val="00D60A46"/>
   </w:rsids>
   <m:mathPr>
@@ -5713,7 +5745,7 @@
     <w:basedOn w:val="DefaultParagraphFont"/>
     <w:uiPriority w:val="99"/>
     <w:semiHidden/>
-    <w:rsid w:val="00D60A46"/>
+    <w:rsid w:val="001C44E4"/>
     <w:rPr>
       <w:color w:val="666666"/>
     </w:rPr>
@@ -5722,9 +5754,9 @@
     <w:name w:val="38F000AC66C8461BA4EF33F96462B38B"/>
     <w:rsid w:val="009B31E2"/>
   </w:style>
-  <w:style w:type="paragraph" w:customStyle="1" w:styleId="3DACC334DDA942678138A6F2AB7F40F3">
-    <w:name w:val="3DACC334DDA942678138A6F2AB7F40F3"/>
-    <w:rsid w:val="00D60A46"/>
+  <w:style w:type="paragraph" w:customStyle="1" w:styleId="2ED85756599F4D7E965EE9996C5A5245">
+    <w:name w:val="2ED85756599F4D7E965EE9996C5A5245"/>
+    <w:rsid w:val="001C44E4"/>
   </w:style>
   <w:style w:type="paragraph" w:customStyle="1" w:styleId="6CA953D615AC4192B51FB5D6A6F6EDC4">
     <w:name w:val="6CA953D615AC4192B51FB5D6A6F6EDC4"/>

</xml_diff>